<commit_message>
Just creating a checkpoint.
</commit_message>
<xml_diff>
--- a/Spec/Desktop Wireframe (with).docx
+++ b/Spec/Desktop Wireframe (with).docx
@@ -2,6 +2,7 @@
 <file path=word/document.xml><?xml version="1.0" encoding="utf-8"?>
 <w:document xmlns:wpc="http://schemas.microsoft.com/office/word/2010/wordprocessingCanvas" xmlns:mc="http://schemas.openxmlformats.org/markup-compatibility/2006" xmlns:o="urn:schemas-microsoft-com:office:office" xmlns:r="http://schemas.openxmlformats.org/officeDocument/2006/relationships" xmlns:m="http://schemas.openxmlformats.org/officeDocument/2006/math" xmlns:v="urn:schemas-microsoft-com:vml" xmlns:wp14="http://schemas.microsoft.com/office/word/2010/wordprocessingDrawing" xmlns:wp="http://schemas.openxmlformats.org/drawingml/2006/wordprocessingDrawing" xmlns:w10="urn:schemas-microsoft-com:office:word" xmlns:w="http://schemas.openxmlformats.org/wordprocessingml/2006/main" xmlns:w14="http://schemas.microsoft.com/office/word/2010/wordml" xmlns:w15="http://schemas.microsoft.com/office/word/2012/wordml" xmlns:wpg="http://schemas.microsoft.com/office/word/2010/wordprocessingGroup" xmlns:wpi="http://schemas.microsoft.com/office/word/2010/wordprocessingInk" xmlns:wne="http://schemas.microsoft.com/office/word/2006/wordml" xmlns:wps="http://schemas.microsoft.com/office/word/2010/wordprocessingShape" mc:Ignorable="w14 w15 wp14">
   <w:body>
+    <w:bookmarkStart w:id="0" w:name="_GoBack"/>
     <w:p>
       <w:pPr>
         <w:tabs>
@@ -95,6 +96,7 @@
           </mc:Fallback>
         </mc:AlternateContent>
       </w:r>
+      <w:bookmarkEnd w:id="0"/>
       <w:r>
         <w:rPr>
           <w:noProof/>
@@ -989,11 +991,7 @@
                         <a:prstGeom prst="rect">
                           <a:avLst/>
                         </a:prstGeom>
-                        <a:solidFill>
-                          <a:srgbClr val="FFFF00">
-                            <a:alpha val="29000"/>
-                          </a:srgbClr>
-                        </a:solidFill>
+                        <a:noFill/>
                         <a:ln w="12700" cap="flat" cmpd="sng" algn="ctr">
                           <a:solidFill>
                             <a:sysClr val="windowText" lastClr="000000"/>
@@ -1017,9 +1015,7 @@
           </mc:Choice>
           <mc:Fallback>
             <w:pict>
-              <v:rect w14:anchorId="4E5DA2E2" id="Rectangle 50" o:spid="_x0000_s1026" style="position:absolute;margin-left:160.05pt;margin-top:289.3pt;width:66.35pt;height:34.5pt;z-index:251711488;visibility:visible;mso-wrap-style:square;mso-wrap-distance-left:9pt;mso-wrap-distance-top:0;mso-wrap-distance-right:9pt;mso-wrap-distance-bottom:0;mso-position-horizontal:absolute;mso-position-horizontal-relative:text;mso-position-vertical:absolute;mso-position-vertical-relative:text;v-text-anchor:middle" o:gfxdata="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" fillcolor="yellow" strokecolor="windowText" strokeweight="1pt">
-                <v:fill opacity="19018f"/>
-              </v:rect>
+              <v:rect w14:anchorId="5292EBF5" id="Rectangle 50" o:spid="_x0000_s1026" style="position:absolute;margin-left:160.05pt;margin-top:289.3pt;width:66.35pt;height:34.5pt;z-index:251711488;visibility:visible;mso-wrap-style:square;mso-wrap-distance-left:9pt;mso-wrap-distance-top:0;mso-wrap-distance-right:9pt;mso-wrap-distance-bottom:0;mso-position-horizontal:absolute;mso-position-horizontal-relative:text;mso-position-vertical:absolute;mso-position-vertical-relative:text;v-text-anchor:middle" o:gfxdata="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" filled="f" strokecolor="windowText" strokeweight="1pt"/>
             </w:pict>
           </mc:Fallback>
         </mc:AlternateContent>
@@ -1184,11 +1180,7 @@
                         <a:prstGeom prst="rect">
                           <a:avLst/>
                         </a:prstGeom>
-                        <a:solidFill>
-                          <a:srgbClr val="FFFF00">
-                            <a:alpha val="29000"/>
-                          </a:srgbClr>
-                        </a:solidFill>
+                        <a:noFill/>
                         <a:ln w="12700" cap="flat" cmpd="sng" algn="ctr">
                           <a:solidFill>
                             <a:sysClr val="windowText" lastClr="000000"/>
@@ -1212,9 +1204,7 @@
           </mc:Choice>
           <mc:Fallback>
             <w:pict>
-              <v:rect w14:anchorId="308D402A" id="Rectangle 46" o:spid="_x0000_s1026" style="position:absolute;margin-left:90.45pt;margin-top:289.65pt;width:66.35pt;height:34.5pt;z-index:251707392;visibility:visible;mso-wrap-style:square;mso-wrap-distance-left:9pt;mso-wrap-distance-top:0;mso-wrap-distance-right:9pt;mso-wrap-distance-bottom:0;mso-position-horizontal:absolute;mso-position-horizontal-relative:text;mso-position-vertical:absolute;mso-position-vertical-relative:text;v-text-anchor:middle" o:gfxdata="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" fillcolor="yellow" strokecolor="windowText" strokeweight="1pt">
-                <v:fill opacity="19018f"/>
-              </v:rect>
+              <v:rect w14:anchorId="71EA7AB0" id="Rectangle 46" o:spid="_x0000_s1026" style="position:absolute;margin-left:90.45pt;margin-top:289.65pt;width:66.35pt;height:34.5pt;z-index:251707392;visibility:visible;mso-wrap-style:square;mso-wrap-distance-left:9pt;mso-wrap-distance-top:0;mso-wrap-distance-right:9pt;mso-wrap-distance-bottom:0;mso-position-horizontal:absolute;mso-position-horizontal-relative:text;mso-position-vertical:absolute;mso-position-vertical-relative:text;v-text-anchor:middle" o:gfxdata="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" filled="f" strokecolor="windowText" strokeweight="1pt"/>
             </w:pict>
           </mc:Fallback>
         </mc:AlternateContent>
@@ -2237,11 +2227,7 @@
                         <a:prstGeom prst="rect">
                           <a:avLst/>
                         </a:prstGeom>
-                        <a:solidFill>
-                          <a:srgbClr val="FFFF00">
-                            <a:alpha val="29000"/>
-                          </a:srgbClr>
-                        </a:solidFill>
+                        <a:noFill/>
                         <a:ln>
                           <a:solidFill>
                             <a:schemeClr val="tx1"/>
@@ -2278,9 +2264,7 @@
           </mc:Choice>
           <mc:Fallback>
             <w:pict>
-              <v:rect w14:anchorId="3917614E" id="Rectangle 19" o:spid="_x0000_s1026" style="position:absolute;margin-left:22.15pt;margin-top:289.65pt;width:66.35pt;height:34.5pt;z-index:251676672;visibility:visible;mso-wrap-style:square;mso-wrap-distance-left:9pt;mso-wrap-distance-top:0;mso-wrap-distance-right:9pt;mso-wrap-distance-bottom:0;mso-position-horizontal:absolute;mso-position-horizontal-relative:text;mso-position-vertical:absolute;mso-position-vertical-relative:text;v-text-anchor:middle" o:gfxdata="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" fillcolor="yellow" strokecolor="black [3213]" strokeweight="1pt">
-                <v:fill opacity="19018f"/>
-              </v:rect>
+              <v:rect w14:anchorId="4B390EA1" id="Rectangle 19" o:spid="_x0000_s1026" style="position:absolute;margin-left:22.15pt;margin-top:289.65pt;width:66.35pt;height:34.5pt;z-index:251676672;visibility:visible;mso-wrap-style:square;mso-wrap-distance-left:9pt;mso-wrap-distance-top:0;mso-wrap-distance-right:9pt;mso-wrap-distance-bottom:0;mso-position-horizontal:absolute;mso-position-horizontal-relative:text;mso-position-vertical:absolute;mso-position-vertical-relative:text;v-text-anchor:middle" o:gfxdata="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" filled="f" strokecolor="black [3213]" strokeweight="1pt"/>
             </w:pict>
           </mc:Fallback>
         </mc:AlternateContent>
@@ -3102,8 +3086,6 @@
       </w:r>
     </w:p>
     <w:p>
-      <w:bookmarkStart w:id="0" w:name="_GoBack"/>
-      <w:bookmarkEnd w:id="0"/>
       <w:r>
         <w:rPr>
           <w:noProof/>

</xml_diff>